<commit_message>
Some UI and class migration
</commit_message>
<xml_diff>
--- a/Documentation/CDC_UP_Product_Design.docx
+++ b/Documentation/CDC_UP_Product_Design.docx
@@ -1,6 +1,7 @@
 
 <file path=word/document.xml><?xml version="1.0" encoding="utf-8"?>
 <w:document xmlns:wpc="http://schemas.microsoft.com/office/word/2010/wordprocessingCanvas" xmlns:cx="http://schemas.microsoft.com/office/drawing/2014/chartex" xmlns:cx1="http://schemas.microsoft.com/office/drawing/2015/9/8/chartex" xmlns:cx2="http://schemas.microsoft.com/office/drawing/2015/10/21/chartex" xmlns:cx3="http://schemas.microsoft.com/office/drawing/2016/5/9/chartex" xmlns:cx4="http://schemas.microsoft.com/office/drawing/2016/5/10/chartex" xmlns:cx5="http://schemas.microsoft.com/office/drawing/2016/5/11/chartex" xmlns:cx6="http://schemas.microsoft.com/office/drawing/2016/5/12/chartex" xmlns:cx7="http://schemas.microsoft.com/office/drawing/2016/5/13/chartex" xmlns:cx8="http://schemas.microsoft.com/office/drawing/2016/5/14/chartex" xmlns:mc="http://schemas.openxmlformats.org/markup-compatibility/2006" xmlns:aink="http://schemas.microsoft.com/office/drawing/2016/ink" xmlns:am3d="http://schemas.microsoft.com/office/drawing/2017/model3d" xmlns:o="urn:schemas-microsoft-com:office:office" xmlns:r="http://schemas.openxmlformats.org/officeDocument/2006/relationships" xmlns:m="http://schemas.openxmlformats.org/officeDocument/2006/math" xmlns:v="urn:schemas-microsoft-com:vml" xmlns:wp14="http://schemas.microsoft.com/office/word/2010/wordprocessingDrawing" xmlns:wp="http://schemas.openxmlformats.org/drawingml/2006/wordprocessingDrawing" xmlns:w10="urn:schemas-microsoft-com:office:word" xmlns:w="http://schemas.openxmlformats.org/wordprocessingml/2006/main" xmlns:w14="http://schemas.microsoft.com/office/word/2010/wordml" xmlns:w15="http://schemas.microsoft.com/office/word/2012/wordml" xmlns:w16cex="http://schemas.microsoft.com/office/word/2018/wordml/cex" xmlns:w16cid="http://schemas.microsoft.com/office/word/2016/wordml/cid" xmlns:w16="http://schemas.microsoft.com/office/word/2018/wordml" xmlns:w16se="http://schemas.microsoft.com/office/word/2015/wordml/symex" xmlns:wpg="http://schemas.microsoft.com/office/word/2010/wordprocessingGroup" xmlns:wpi="http://schemas.microsoft.com/office/word/2010/wordprocessingInk" xmlns:wne="http://schemas.microsoft.com/office/word/2006/wordml" xmlns:wps="http://schemas.microsoft.com/office/word/2010/wordprocessingShape" mc:Ignorable="w14 w15 w16se w16cid w16 w16cex wp14">
+  <w:background w:color="FFFFFF" w:themeColor="background1"/>
   <w:body>
     <w:p>
       <w:pPr>
@@ -12,8 +13,8 @@
           <w:sz w:val="52"/>
         </w:rPr>
       </w:pPr>
-      <w:bookmarkStart w:id="0" w:name="_Toc521978636"/>
-      <w:bookmarkStart w:id="1" w:name="_Toc523878296"/>
+      <w:bookmarkStart w:id="0" w:name="_Toc523878296"/>
+      <w:bookmarkStart w:id="1" w:name="_Toc521978636"/>
     </w:p>
     <w:p>
       <w:pPr>
@@ -222,7 +223,6 @@
       </w:r>
       <w:r>
         <w:rPr>
-          <w:rStyle w:val="InfoBlue"/>
           <w:rFonts w:ascii="Arial" w:hAnsi="Arial" w:cs="Arial"/>
           <w:b/>
         </w:rPr>
@@ -230,7 +230,6 @@
       </w:r>
       <w:r>
         <w:rPr>
-          <w:rStyle w:val="InfoBlue"/>
           <w:rFonts w:ascii="Arial" w:hAnsi="Arial" w:cs="Arial"/>
           <w:b/>
         </w:rPr>
@@ -238,7 +237,6 @@
       </w:r>
       <w:r>
         <w:rPr>
-          <w:rStyle w:val="InfoBlue"/>
           <w:rFonts w:ascii="Arial" w:hAnsi="Arial" w:cs="Arial"/>
           <w:b/>
         </w:rPr>
@@ -246,7 +244,6 @@
       </w:r>
       <w:r>
         <w:rPr>
-          <w:rStyle w:val="InfoBlue"/>
           <w:rFonts w:ascii="Arial" w:hAnsi="Arial" w:cs="Arial"/>
           <w:b/>
         </w:rPr>
@@ -254,7 +251,6 @@
       </w:r>
       <w:r>
         <w:rPr>
-          <w:rStyle w:val="InfoBlue"/>
           <w:rFonts w:ascii="Arial" w:hAnsi="Arial" w:cs="Arial"/>
           <w:b/>
         </w:rPr>
@@ -309,12 +305,6 @@
         <w:gridCol w:w="2331"/>
       </w:tblGrid>
       <w:tr>
-        <w:tblPrEx>
-          <w:tblCellMar>
-            <w:top w:w="0" w:type="dxa"/>
-            <w:bottom w:w="0" w:type="dxa"/>
-          </w:tblCellMar>
-        </w:tblPrEx>
         <w:tc>
           <w:tcPr>
             <w:tcW w:w="956" w:type="dxa"/>
@@ -559,12 +549,6 @@
         </w:tc>
       </w:tr>
       <w:tr>
-        <w:tblPrEx>
-          <w:tblCellMar>
-            <w:top w:w="0" w:type="dxa"/>
-            <w:bottom w:w="0" w:type="dxa"/>
-          </w:tblCellMar>
-        </w:tblPrEx>
         <w:tc>
           <w:tcPr>
             <w:tcW w:w="956" w:type="dxa"/>
@@ -629,7 +613,25 @@
                 <w:i/>
                 <w:color w:val="0000FF"/>
               </w:rPr>
-              <w:t>&lt;mm/dd/yy&gt;</w:t>
+              <w:t>&lt;mm/dd/</w:t>
+            </w:r>
+            <w:proofErr w:type="spellStart"/>
+            <w:r>
+              <w:rPr>
+                <w:rFonts w:cs="Arial"/>
+                <w:i/>
+                <w:color w:val="0000FF"/>
+              </w:rPr>
+              <w:t>yy</w:t>
+            </w:r>
+            <w:proofErr w:type="spellEnd"/>
+            <w:r>
+              <w:rPr>
+                <w:rFonts w:cs="Arial"/>
+                <w:i/>
+                <w:color w:val="0000FF"/>
+              </w:rPr>
+              <w:t>&gt;</w:t>
             </w:r>
           </w:p>
         </w:tc>
@@ -671,7 +673,25 @@
                 <w:i/>
                 <w:color w:val="0000FF"/>
               </w:rPr>
-              <w:t>&lt;mm/dd/yy&gt;</w:t>
+              <w:t>&lt;mm/dd/</w:t>
+            </w:r>
+            <w:proofErr w:type="spellStart"/>
+            <w:r>
+              <w:rPr>
+                <w:rFonts w:cs="Arial"/>
+                <w:i/>
+                <w:color w:val="0000FF"/>
+              </w:rPr>
+              <w:t>yy</w:t>
+            </w:r>
+            <w:proofErr w:type="spellEnd"/>
+            <w:r>
+              <w:rPr>
+                <w:rFonts w:cs="Arial"/>
+                <w:i/>
+                <w:color w:val="0000FF"/>
+              </w:rPr>
+              <w:t>&gt;</w:t>
             </w:r>
           </w:p>
         </w:tc>
@@ -714,12 +734,6 @@
         </w:tc>
       </w:tr>
       <w:tr>
-        <w:tblPrEx>
-          <w:tblCellMar>
-            <w:top w:w="0" w:type="dxa"/>
-            <w:bottom w:w="0" w:type="dxa"/>
-          </w:tblCellMar>
-        </w:tblPrEx>
         <w:tc>
           <w:tcPr>
             <w:tcW w:w="956" w:type="dxa"/>
@@ -801,12 +815,6 @@
         </w:tc>
       </w:tr>
       <w:tr>
-        <w:tblPrEx>
-          <w:tblCellMar>
-            <w:top w:w="0" w:type="dxa"/>
-            <w:bottom w:w="0" w:type="dxa"/>
-          </w:tblCellMar>
-        </w:tblPrEx>
         <w:tc>
           <w:tcPr>
             <w:tcW w:w="956" w:type="dxa"/>
@@ -1020,20 +1028,17 @@
       <w:pPr>
         <w:pStyle w:val="Instructions"/>
         <w:rPr>
-          <w:rStyle w:val="InfoBlue"/>
-          <w:rFonts w:ascii="Arial" w:hAnsi="Arial" w:cs="Arial"/>
-        </w:rPr>
-      </w:pPr>
-      <w:r>
-        <w:rPr>
-          <w:rStyle w:val="InfoBlue"/>
+          <w:rFonts w:ascii="Arial" w:hAnsi="Arial" w:cs="Arial"/>
+        </w:rPr>
+      </w:pPr>
+      <w:r>
+        <w:rPr>
           <w:rFonts w:ascii="Arial" w:hAnsi="Arial" w:cs="Arial"/>
         </w:rPr>
         <w:t xml:space="preserve">[This document is a template of a </w:t>
       </w:r>
       <w:r>
         <w:rPr>
-          <w:rStyle w:val="InfoBlue"/>
           <w:rFonts w:ascii="Arial" w:hAnsi="Arial" w:cs="Arial"/>
           <w:b/>
         </w:rPr>
@@ -1041,7 +1046,6 @@
       </w:r>
       <w:r>
         <w:rPr>
-          <w:rStyle w:val="InfoBlue"/>
           <w:rFonts w:ascii="Arial" w:hAnsi="Arial" w:cs="Arial"/>
           <w:b/>
         </w:rPr>
@@ -1049,7 +1053,6 @@
       </w:r>
       <w:r>
         <w:rPr>
-          <w:rStyle w:val="InfoBlue"/>
           <w:rFonts w:ascii="Arial" w:hAnsi="Arial" w:cs="Arial"/>
           <w:b/>
         </w:rPr>
@@ -1057,7 +1060,6 @@
       </w:r>
       <w:r>
         <w:rPr>
-          <w:rStyle w:val="InfoBlue"/>
           <w:rFonts w:ascii="Arial" w:hAnsi="Arial" w:cs="Arial"/>
           <w:b/>
         </w:rPr>
@@ -1065,7 +1067,6 @@
       </w:r>
       <w:r>
         <w:rPr>
-          <w:rStyle w:val="InfoBlue"/>
           <w:rFonts w:ascii="Arial" w:hAnsi="Arial" w:cs="Arial"/>
           <w:b/>
         </w:rPr>
@@ -1073,21 +1074,18 @@
       </w:r>
       <w:r>
         <w:rPr>
-          <w:rStyle w:val="InfoBlue"/>
           <w:rFonts w:ascii="Arial" w:hAnsi="Arial" w:cs="Arial"/>
         </w:rPr>
         <w:t xml:space="preserve"> </w:t>
       </w:r>
       <w:r>
         <w:rPr>
-          <w:rStyle w:val="InfoBlue"/>
           <w:rFonts w:ascii="Arial" w:hAnsi="Arial" w:cs="Arial"/>
         </w:rPr>
         <w:t xml:space="preserve">document </w:t>
       </w:r>
       <w:r>
         <w:rPr>
-          <w:rStyle w:val="InfoBlue"/>
           <w:rFonts w:ascii="Arial" w:hAnsi="Arial" w:cs="Arial"/>
         </w:rPr>
         <w:t>for a project. The template includes instructions to the author, boilerplate text, and fields that should be replaced with the values specific to the project.</w:t>
@@ -1097,7 +1095,6 @@
       <w:pPr>
         <w:pStyle w:val="Instructions"/>
         <w:rPr>
-          <w:rStyle w:val="InfoBlue"/>
           <w:rFonts w:ascii="Arial" w:hAnsi="Arial" w:cs="Arial"/>
         </w:rPr>
       </w:pPr>
@@ -1378,6 +1375,7 @@
         <w:rPr>
           <w:rFonts w:ascii="Arial" w:hAnsi="Arial" w:cs="Arial"/>
         </w:rPr>
+        <w:lastRenderedPageBreak/>
         <w:t>TABLE OF CONTENTS</w:t>
       </w:r>
     </w:p>
@@ -1462,6 +1460,7 @@
         <w:r>
           <w:rPr>
             <w:rFonts w:ascii="Arial" w:hAnsi="Arial" w:cs="Arial"/>
+            <w:webHidden/>
           </w:rPr>
         </w:r>
         <w:r>
@@ -1539,6 +1538,7 @@
         <w:r>
           <w:rPr>
             <w:rFonts w:ascii="Arial" w:hAnsi="Arial" w:cs="Arial"/>
+            <w:webHidden/>
           </w:rPr>
         </w:r>
         <w:r>
@@ -1624,6 +1624,7 @@
         <w:r>
           <w:rPr>
             <w:rFonts w:ascii="Arial" w:hAnsi="Arial" w:cs="Arial"/>
+            <w:webHidden/>
           </w:rPr>
         </w:r>
         <w:r>
@@ -1701,6 +1702,7 @@
         <w:r>
           <w:rPr>
             <w:rFonts w:ascii="Arial" w:hAnsi="Arial" w:cs="Arial"/>
+            <w:webHidden/>
           </w:rPr>
         </w:r>
         <w:r>
@@ -1786,6 +1788,7 @@
         <w:r>
           <w:rPr>
             <w:rFonts w:ascii="Arial" w:hAnsi="Arial" w:cs="Arial"/>
+            <w:webHidden/>
           </w:rPr>
         </w:r>
         <w:r>
@@ -1863,6 +1866,7 @@
         <w:r>
           <w:rPr>
             <w:rFonts w:ascii="Arial" w:hAnsi="Arial" w:cs="Arial"/>
+            <w:webHidden/>
           </w:rPr>
         </w:r>
         <w:r>
@@ -1940,6 +1944,7 @@
         <w:r>
           <w:rPr>
             <w:rFonts w:ascii="Arial" w:hAnsi="Arial" w:cs="Arial"/>
+            <w:webHidden/>
           </w:rPr>
         </w:r>
         <w:r>
@@ -2017,6 +2022,7 @@
         <w:r>
           <w:rPr>
             <w:rFonts w:ascii="Arial" w:hAnsi="Arial" w:cs="Arial"/>
+            <w:webHidden/>
           </w:rPr>
         </w:r>
         <w:r>
@@ -2094,6 +2100,7 @@
         <w:r>
           <w:rPr>
             <w:rFonts w:ascii="Arial" w:hAnsi="Arial" w:cs="Arial"/>
+            <w:webHidden/>
           </w:rPr>
         </w:r>
         <w:r>
@@ -2171,6 +2178,7 @@
         <w:r>
           <w:rPr>
             <w:rFonts w:ascii="Arial" w:hAnsi="Arial" w:cs="Arial"/>
+            <w:webHidden/>
           </w:rPr>
         </w:r>
         <w:r>
@@ -2248,6 +2256,7 @@
         <w:r>
           <w:rPr>
             <w:rFonts w:ascii="Arial" w:hAnsi="Arial" w:cs="Arial"/>
+            <w:webHidden/>
           </w:rPr>
         </w:r>
         <w:r>
@@ -2333,6 +2342,7 @@
         <w:r>
           <w:rPr>
             <w:rFonts w:ascii="Arial" w:hAnsi="Arial" w:cs="Arial"/>
+            <w:webHidden/>
           </w:rPr>
         </w:r>
         <w:r>
@@ -2410,6 +2420,7 @@
         <w:r>
           <w:rPr>
             <w:rFonts w:ascii="Arial" w:hAnsi="Arial" w:cs="Arial"/>
+            <w:webHidden/>
           </w:rPr>
         </w:r>
         <w:r>
@@ -2487,6 +2498,7 @@
         <w:r>
           <w:rPr>
             <w:rFonts w:ascii="Arial" w:hAnsi="Arial" w:cs="Arial"/>
+            <w:webHidden/>
           </w:rPr>
         </w:r>
         <w:r>
@@ -2564,6 +2576,7 @@
         <w:r>
           <w:rPr>
             <w:rFonts w:ascii="Arial" w:hAnsi="Arial" w:cs="Arial"/>
+            <w:webHidden/>
           </w:rPr>
         </w:r>
         <w:r>
@@ -2641,6 +2654,7 @@
         <w:r>
           <w:rPr>
             <w:rFonts w:ascii="Arial" w:hAnsi="Arial" w:cs="Arial"/>
+            <w:webHidden/>
           </w:rPr>
         </w:r>
         <w:r>
@@ -2718,6 +2732,7 @@
         <w:r>
           <w:rPr>
             <w:rFonts w:ascii="Arial" w:hAnsi="Arial" w:cs="Arial"/>
+            <w:webHidden/>
           </w:rPr>
         </w:r>
         <w:r>
@@ -2795,6 +2810,7 @@
         <w:r>
           <w:rPr>
             <w:rFonts w:ascii="Arial" w:hAnsi="Arial" w:cs="Arial"/>
+            <w:webHidden/>
           </w:rPr>
         </w:r>
         <w:r>
@@ -2872,6 +2888,7 @@
         <w:r>
           <w:rPr>
             <w:rFonts w:ascii="Arial" w:hAnsi="Arial" w:cs="Arial"/>
+            <w:webHidden/>
           </w:rPr>
         </w:r>
         <w:r>
@@ -2957,6 +2974,7 @@
         <w:r>
           <w:rPr>
             <w:rFonts w:ascii="Arial" w:hAnsi="Arial" w:cs="Arial"/>
+            <w:webHidden/>
           </w:rPr>
         </w:r>
         <w:r>
@@ -3030,6 +3048,7 @@
           <w:rPr>
             <w:rFonts w:ascii="Arial" w:hAnsi="Arial" w:cs="Arial"/>
             <w:noProof/>
+            <w:webHidden/>
           </w:rPr>
         </w:r>
         <w:r>
@@ -3106,6 +3125,7 @@
           <w:rPr>
             <w:rFonts w:ascii="Arial" w:hAnsi="Arial" w:cs="Arial"/>
             <w:noProof/>
+            <w:webHidden/>
           </w:rPr>
         </w:r>
         <w:r>
@@ -3150,19 +3170,19 @@
         </w:rPr>
         <w:fldChar w:fldCharType="end"/>
       </w:r>
-      <w:bookmarkStart w:id="2" w:name="_Toc523878297"/>
-      <w:bookmarkStart w:id="3" w:name="_Toc436203377"/>
-      <w:bookmarkStart w:id="4" w:name="_Toc452813577"/>
-      <w:bookmarkStart w:id="5" w:name="_Toc105907879"/>
-      <w:bookmarkStart w:id="6" w:name="_Toc106079189"/>
-      <w:bookmarkStart w:id="7" w:name="_Toc106079514"/>
-      <w:bookmarkStart w:id="8" w:name="_Toc106079783"/>
-      <w:bookmarkStart w:id="9" w:name="_Toc107027559"/>
-      <w:bookmarkStart w:id="10" w:name="_Toc107027769"/>
-      <w:bookmarkStart w:id="11" w:name="_Toc456598586"/>
-      <w:bookmarkStart w:id="12" w:name="_Toc456600917"/>
-      <w:bookmarkStart w:id="13" w:name="_Toc494193639"/>
-      <w:bookmarkEnd w:id="1"/>
+      <w:bookmarkStart w:id="2" w:name="_Toc456598586"/>
+      <w:bookmarkStart w:id="3" w:name="_Toc456600917"/>
+      <w:bookmarkStart w:id="4" w:name="_Toc494193639"/>
+      <w:bookmarkStart w:id="5" w:name="_Toc523878297"/>
+      <w:bookmarkStart w:id="6" w:name="_Toc436203377"/>
+      <w:bookmarkStart w:id="7" w:name="_Toc452813577"/>
+      <w:bookmarkStart w:id="8" w:name="_Toc105907879"/>
+      <w:bookmarkStart w:id="9" w:name="_Toc106079189"/>
+      <w:bookmarkStart w:id="10" w:name="_Toc106079514"/>
+      <w:bookmarkStart w:id="11" w:name="_Toc106079783"/>
+      <w:bookmarkStart w:id="12" w:name="_Toc107027559"/>
+      <w:bookmarkStart w:id="13" w:name="_Toc107027769"/>
+      <w:bookmarkEnd w:id="0"/>
     </w:p>
     <w:p>
       <w:pPr>
@@ -3176,9 +3196,9 @@
         <w:lastRenderedPageBreak/>
         <w:t>I</w:t>
       </w:r>
-      <w:bookmarkEnd w:id="11"/>
-      <w:bookmarkEnd w:id="12"/>
-      <w:bookmarkEnd w:id="13"/>
+      <w:bookmarkEnd w:id="2"/>
+      <w:bookmarkEnd w:id="3"/>
+      <w:bookmarkEnd w:id="4"/>
       <w:r>
         <w:t>ntroduction</w:t>
       </w:r>
@@ -3651,8 +3671,8 @@
           <w:rFonts w:ascii="Arial" w:hAnsi="Arial" w:cs="Arial"/>
         </w:rPr>
       </w:pPr>
-      <w:bookmarkStart w:id="24" w:name="_Toc494193648"/>
-      <w:bookmarkStart w:id="25" w:name="_Toc180482596"/>
+      <w:bookmarkStart w:id="24" w:name="_Toc180482596"/>
+      <w:bookmarkStart w:id="25" w:name="_Toc494193648"/>
       <w:bookmarkEnd w:id="23"/>
       <w:r>
         <w:rPr>
@@ -3666,7 +3686,7 @@
         </w:rPr>
         <w:t xml:space="preserve"> / Standards</w:t>
       </w:r>
-      <w:bookmarkEnd w:id="25"/>
+      <w:bookmarkEnd w:id="24"/>
     </w:p>
     <w:p>
       <w:pPr>
@@ -3705,6 +3725,11 @@
         </w:rPr>
         <w:t xml:space="preserve"> related to any of the project’s design]</w:t>
       </w:r>
+    </w:p>
+    <w:p>
+      <w:pPr>
+        <w:pStyle w:val="BodyText"/>
+      </w:pPr>
     </w:p>
     <w:p>
       <w:pPr>
@@ -3826,7 +3851,6 @@
         <w:pStyle w:val="InfoBlue"/>
         <w:spacing w:after="0"/>
         <w:rPr>
-          <w:rStyle w:val="InfoBlueChar"/>
           <w:rFonts w:ascii="Arial" w:hAnsi="Arial" w:cs="Arial"/>
         </w:rPr>
       </w:pPr>
@@ -3852,14 +3876,7 @@
         <w:rPr>
           <w:rFonts w:ascii="Arial" w:hAnsi="Arial" w:cs="Arial"/>
         </w:rPr>
-        <w:t xml:space="preserve"> or provide a reference to where they are stored.</w:t>
-      </w:r>
-      <w:r>
-        <w:rPr>
-          <w:rStyle w:val="InfoBlueChar"/>
-          <w:rFonts w:ascii="Arial" w:hAnsi="Arial" w:cs="Arial"/>
-        </w:rPr>
-        <w:t>]</w:t>
+        <w:t xml:space="preserve"> or provide a reference to where they are stored.]</w:t>
       </w:r>
     </w:p>
     <w:p>
@@ -3898,14 +3915,7 @@
         <w:rPr>
           <w:rFonts w:ascii="Arial" w:hAnsi="Arial" w:cs="Arial"/>
         </w:rPr>
-        <w:t>Insert any related hardware architecture documents or provide a reference to where they are stored.</w:t>
-      </w:r>
-      <w:r>
-        <w:rPr>
-          <w:rStyle w:val="InfoBlueChar"/>
-          <w:rFonts w:ascii="Arial" w:hAnsi="Arial" w:cs="Arial"/>
-        </w:rPr>
-        <w:t>]</w:t>
+        <w:t>Insert any related hardware architecture documents or provide a reference to where they are stored.]</w:t>
       </w:r>
     </w:p>
     <w:p>
@@ -3942,14 +3952,7 @@
         <w:rPr>
           <w:rFonts w:ascii="Arial" w:hAnsi="Arial" w:cs="Arial"/>
         </w:rPr>
-        <w:t>Insert any software architecture documents or provide a reference to where they are stored.</w:t>
-      </w:r>
-      <w:r>
-        <w:rPr>
-          <w:rStyle w:val="InfoBlueChar"/>
-          <w:rFonts w:ascii="Arial" w:hAnsi="Arial" w:cs="Arial"/>
-        </w:rPr>
-        <w:t>]</w:t>
+        <w:t>Insert any software architecture documents or provide a reference to where they are stored.]</w:t>
       </w:r>
     </w:p>
     <w:p>
@@ -3973,7 +3976,6 @@
         <w:pStyle w:val="InfoBlue"/>
         <w:spacing w:after="0"/>
         <w:rPr>
-          <w:rStyle w:val="InfoBlueChar"/>
           <w:rFonts w:ascii="Arial" w:hAnsi="Arial" w:cs="Arial"/>
         </w:rPr>
       </w:pPr>
@@ -3987,14 +3989,7 @@
         <w:rPr>
           <w:rFonts w:ascii="Arial" w:hAnsi="Arial" w:cs="Arial"/>
         </w:rPr>
-        <w:t>Insert any related security architecture documents or provide a reference to where they are stored.</w:t>
-      </w:r>
-      <w:r>
-        <w:rPr>
-          <w:rStyle w:val="InfoBlueChar"/>
-          <w:rFonts w:ascii="Arial" w:hAnsi="Arial" w:cs="Arial"/>
-        </w:rPr>
-        <w:t>]</w:t>
+        <w:t>Insert any related security architecture documents or provide a reference to where they are stored.]</w:t>
       </w:r>
     </w:p>
     <w:p>
@@ -4009,6 +4004,7 @@
         <w:rPr>
           <w:rFonts w:ascii="Arial" w:hAnsi="Arial" w:cs="Arial"/>
         </w:rPr>
+        <w:lastRenderedPageBreak/>
         <w:t>Communication Architecture</w:t>
       </w:r>
       <w:bookmarkEnd w:id="31"/>
@@ -4018,7 +4014,6 @@
         <w:pStyle w:val="InfoBlue"/>
         <w:spacing w:after="0"/>
         <w:rPr>
-          <w:rStyle w:val="InfoBlueChar"/>
           <w:rFonts w:ascii="Arial" w:hAnsi="Arial" w:cs="Arial"/>
         </w:rPr>
       </w:pPr>
@@ -4032,14 +4027,7 @@
         <w:rPr>
           <w:rFonts w:ascii="Arial" w:hAnsi="Arial" w:cs="Arial"/>
         </w:rPr>
-        <w:t>Insert any related communication architecture documents or provide a reference to where they are stored.</w:t>
-      </w:r>
-      <w:r>
-        <w:rPr>
-          <w:rStyle w:val="InfoBlueChar"/>
-          <w:rFonts w:ascii="Arial" w:hAnsi="Arial" w:cs="Arial"/>
-        </w:rPr>
-        <w:t>]</w:t>
+        <w:t>Insert any related communication architecture documents or provide a reference to where they are stored.]</w:t>
       </w:r>
     </w:p>
     <w:p>
@@ -4054,7 +4042,6 @@
         <w:rPr>
           <w:rFonts w:ascii="Arial" w:hAnsi="Arial" w:cs="Arial"/>
         </w:rPr>
-        <w:lastRenderedPageBreak/>
         <w:t>Performance</w:t>
       </w:r>
       <w:bookmarkEnd w:id="32"/>
@@ -4077,14 +4064,7 @@
         <w:rPr>
           <w:rFonts w:ascii="Arial" w:hAnsi="Arial" w:cs="Arial"/>
         </w:rPr>
-        <w:t>Insert any performance documents or provide a reference to where they are stored.</w:t>
-      </w:r>
-      <w:r>
-        <w:rPr>
-          <w:rStyle w:val="InfoBlueChar"/>
-          <w:rFonts w:ascii="Arial" w:hAnsi="Arial" w:cs="Arial"/>
-        </w:rPr>
-        <w:t>]</w:t>
+        <w:t>Insert any performance documents or provide a reference to where they are stored.]</w:t>
       </w:r>
     </w:p>
     <w:p>
@@ -4142,15 +4122,7 @@
           <w:rFonts w:ascii="Arial" w:hAnsi="Arial" w:cs="Arial"/>
           <w:iCs/>
         </w:rPr>
-        <w:t>Insert any related project use cases or provide a reference to where they are stored.</w:t>
-      </w:r>
-      <w:r>
-        <w:rPr>
-          <w:rStyle w:val="InfoBlueChar"/>
-          <w:rFonts w:ascii="Arial" w:hAnsi="Arial" w:cs="Arial"/>
-          <w:iCs/>
-        </w:rPr>
-        <w:t>]</w:t>
+        <w:t>Insert any related project use cases or provide a reference to where they are stored.]</w:t>
       </w:r>
     </w:p>
     <w:p>
@@ -4197,14 +4169,7 @@
         <w:rPr>
           <w:rFonts w:ascii="Arial" w:hAnsi="Arial" w:cs="Arial"/>
         </w:rPr>
-        <w:t>Insert any documents describing any necessary database design guidelines or provide a reference to where they are stored.</w:t>
-      </w:r>
-      <w:r>
-        <w:rPr>
-          <w:rStyle w:val="InfoBlueChar"/>
-          <w:rFonts w:ascii="Arial" w:hAnsi="Arial" w:cs="Arial"/>
-        </w:rPr>
-        <w:t>]</w:t>
+        <w:t>Insert any documents describing any necessary database design guidelines or provide a reference to where they are stored.]</w:t>
       </w:r>
     </w:p>
     <w:p>
@@ -4263,14 +4228,7 @@
         <w:rPr>
           <w:rFonts w:ascii="Arial" w:hAnsi="Arial" w:cs="Arial"/>
         </w:rPr>
-        <w:t>provide a reference to where they are stored.</w:t>
-      </w:r>
-      <w:r>
-        <w:rPr>
-          <w:rStyle w:val="InfoBlueChar"/>
-          <w:rFonts w:ascii="Arial" w:hAnsi="Arial" w:cs="Arial"/>
-        </w:rPr>
-        <w:t>]</w:t>
+        <w:t>provide a reference to where they are stored.]</w:t>
       </w:r>
     </w:p>
     <w:p>
@@ -4333,14 +4291,7 @@
         <w:rPr>
           <w:rFonts w:ascii="Arial" w:hAnsi="Arial" w:cs="Arial"/>
         </w:rPr>
-        <w:t xml:space="preserve"> interface documents or provide a reference to where they are stored.</w:t>
-      </w:r>
-      <w:r>
-        <w:rPr>
-          <w:rStyle w:val="InfoBlueChar"/>
-          <w:rFonts w:ascii="Arial" w:hAnsi="Arial" w:cs="Arial"/>
-        </w:rPr>
-        <w:t>]</w:t>
+        <w:t xml:space="preserve"> interface documents or provide a reference to where they are stored.]</w:t>
       </w:r>
     </w:p>
     <w:p>
@@ -4394,15 +4345,7 @@
           <w:rFonts w:ascii="Arial" w:hAnsi="Arial" w:cs="Arial"/>
           <w:iCs/>
         </w:rPr>
-        <w:t>Insert any user interface design documents or provide a reference to where they are stored.</w:t>
-      </w:r>
-      <w:r>
-        <w:rPr>
-          <w:rStyle w:val="InfoBlueChar"/>
-          <w:rFonts w:ascii="Arial" w:hAnsi="Arial" w:cs="Arial"/>
-          <w:iCs/>
-        </w:rPr>
-        <w:t>]</w:t>
+        <w:t>Insert any user interface design documents or provide a reference to where they are stored.]</w:t>
       </w:r>
     </w:p>
     <w:p>
@@ -4454,14 +4397,7 @@
         <w:rPr>
           <w:rFonts w:ascii="Arial" w:hAnsi="Arial" w:cs="Arial"/>
         </w:rPr>
-        <w:t>Insert any performance documents or provide a reference to where they are stored.</w:t>
-      </w:r>
-      <w:r>
-        <w:rPr>
-          <w:rStyle w:val="InfoBlueChar"/>
-          <w:rFonts w:ascii="Arial" w:hAnsi="Arial" w:cs="Arial"/>
-        </w:rPr>
-        <w:t>]</w:t>
+        <w:t>Insert any performance documents or provide a reference to where they are stored.]</w:t>
       </w:r>
     </w:p>
     <w:p>
@@ -4501,14 +4437,7 @@
         <w:rPr>
           <w:rFonts w:ascii="Arial" w:hAnsi="Arial" w:cs="Arial"/>
         </w:rPr>
-        <w:t>[Insert any section 508 compliance related documents or provide a reference to where they are stored.</w:t>
-      </w:r>
-      <w:r>
-        <w:rPr>
-          <w:rStyle w:val="InfoBlueChar"/>
-          <w:rFonts w:ascii="Arial" w:hAnsi="Arial" w:cs="Arial"/>
-        </w:rPr>
-        <w:t>]</w:t>
+        <w:t>[Insert any section 508 compliance related documents or provide a reference to where they are stored.]</w:t>
       </w:r>
     </w:p>
     <w:p>
@@ -4528,17 +4457,17 @@
         </w:rPr>
       </w:pPr>
     </w:p>
-    <w:bookmarkEnd w:id="0"/>
-    <w:bookmarkEnd w:id="2"/>
-    <w:bookmarkEnd w:id="3"/>
-    <w:bookmarkEnd w:id="4"/>
+    <w:bookmarkEnd w:id="1"/>
     <w:bookmarkEnd w:id="5"/>
     <w:bookmarkEnd w:id="6"/>
     <w:bookmarkEnd w:id="7"/>
     <w:bookmarkEnd w:id="8"/>
     <w:bookmarkEnd w:id="9"/>
     <w:bookmarkEnd w:id="10"/>
-    <w:bookmarkEnd w:id="24"/>
+    <w:bookmarkEnd w:id="11"/>
+    <w:bookmarkEnd w:id="12"/>
+    <w:bookmarkEnd w:id="13"/>
+    <w:bookmarkEnd w:id="25"/>
     <w:p>
       <w:pPr>
         <w:pStyle w:val="Heading1"/>
@@ -4546,12 +4475,23 @@
       <w:r>
         <w:br w:type="page"/>
       </w:r>
-      <w:fldSimple w:instr=" DOCPROPERTY  Title  \* MERGEFORMAT ">
-        <w:bookmarkStart w:id="41" w:name="_Toc180482612"/>
-        <w:r>
-          <w:t>Product Design Specification</w:t>
-        </w:r>
-      </w:fldSimple>
+      <w:r>
+        <w:lastRenderedPageBreak/>
+        <w:fldChar w:fldCharType="begin"/>
+      </w:r>
+      <w:r>
+        <w:instrText xml:space="preserve"> DOCPROPERTY  Title  \* MERGEFORMAT </w:instrText>
+      </w:r>
+      <w:r>
+        <w:fldChar w:fldCharType="separate"/>
+      </w:r>
+      <w:bookmarkStart w:id="41" w:name="_Toc180482612"/>
+      <w:r>
+        <w:t>Product Design Specification</w:t>
+      </w:r>
+      <w:r>
+        <w:fldChar w:fldCharType="end"/>
+      </w:r>
       <w:r>
         <w:t xml:space="preserve"> </w:t>
       </w:r>
@@ -6470,10 +6410,10 @@
       </w:pPr>
     </w:p>
     <w:sectPr>
-      <w:headerReference w:type="default" r:id="rId7"/>
-      <w:footerReference w:type="default" r:id="rId8"/>
-      <w:headerReference w:type="first" r:id="rId9"/>
-      <w:footerReference w:type="first" r:id="rId10"/>
+      <w:headerReference w:type="default" r:id="rId8"/>
+      <w:footerReference w:type="default" r:id="rId9"/>
+      <w:headerReference w:type="first" r:id="rId10"/>
+      <w:footerReference w:type="first" r:id="rId11"/>
       <w:pgSz w:w="12240" w:h="15840" w:code="1"/>
       <w:pgMar w:top="979" w:right="1440" w:bottom="648" w:left="1440" w:header="720" w:footer="720" w:gutter="432"/>
       <w:cols w:space="720"/>
@@ -6665,28 +6605,6 @@
         <w:szCs w:val="18"/>
       </w:rPr>
     </w:pPr>
-    <w:r>
-      <w:rPr>
-        <w:rFonts w:ascii="Arial" w:hAnsi="Arial" w:cs="Arial"/>
-        <w:i/>
-        <w:color w:val="0000FF"/>
-        <w:sz w:val="18"/>
-        <w:szCs w:val="18"/>
-      </w:rPr>
-      <w:t>[Insert appropriate disclaimer(s)</w:t>
-    </w:r>
-    <w:r>
-      <w:rPr>
-        <w:rFonts w:ascii="Arial" w:hAnsi="Arial" w:cs="Arial"/>
-        <w:bCs/>
-        <w:i/>
-        <w:iCs/>
-        <w:color w:val="0000FF"/>
-        <w:sz w:val="18"/>
-        <w:szCs w:val="18"/>
-      </w:rPr>
-      <w:t>]</w:t>
-    </w:r>
   </w:p>
 </w:ftr>
 </file>
@@ -6714,28 +6632,6 @@
         <w:szCs w:val="18"/>
       </w:rPr>
     </w:pPr>
-    <w:r>
-      <w:rPr>
-        <w:rFonts w:ascii="Arial" w:hAnsi="Arial" w:cs="Arial"/>
-        <w:i/>
-        <w:color w:val="0000FF"/>
-        <w:sz w:val="18"/>
-        <w:szCs w:val="18"/>
-      </w:rPr>
-      <w:t>[Insert appropriate Disclaimer(s)</w:t>
-    </w:r>
-    <w:r>
-      <w:rPr>
-        <w:rFonts w:ascii="Arial" w:hAnsi="Arial" w:cs="Arial"/>
-        <w:bCs/>
-        <w:i/>
-        <w:iCs/>
-        <w:color w:val="0000FF"/>
-        <w:sz w:val="18"/>
-        <w:szCs w:val="18"/>
-      </w:rPr>
-      <w:t>]</w:t>
-    </w:r>
   </w:p>
 </w:ftr>
 </file>
@@ -6814,6 +6710,7 @@
       </w:rPr>
       <w:fldChar w:fldCharType="separate"/>
     </w:r>
+    <w:proofErr w:type="spellStart"/>
     <w:r>
       <w:rPr>
         <w:rFonts w:ascii="Arial" w:hAnsi="Arial" w:cs="Arial"/>
@@ -6822,7 +6719,18 @@
         <w:sz w:val="18"/>
         <w:szCs w:val="18"/>
       </w:rPr>
-      <w:t>&lt;Project Name&gt;</w:t>
+      <w:t>RetroAchievements</w:t>
+    </w:r>
+    <w:proofErr w:type="spellEnd"/>
+    <w:r>
+      <w:rPr>
+        <w:rFonts w:ascii="Arial" w:hAnsi="Arial" w:cs="Arial"/>
+        <w:b/>
+        <w:i/>
+        <w:sz w:val="18"/>
+        <w:szCs w:val="18"/>
+      </w:rPr>
+      <w:t xml:space="preserve"> Browser</w:t>
     </w:r>
     <w:r>
       <w:rPr>
@@ -7113,7 +7021,7 @@
     <w:nsid w:val="000A3DD0"/>
     <w:multiLevelType w:val="hybridMultilevel"/>
     <w:tmpl w:val="3E86239A"/>
-    <w:lvl w:ilvl="0">
+    <w:lvl w:ilvl="0" w:tplc="FE4C4898">
       <w:start w:val="1"/>
       <w:numFmt w:val="decimal"/>
       <w:lvlText w:val="%1."/>
@@ -7125,7 +7033,7 @@
         <w:ind w:left="1296" w:hanging="360"/>
       </w:pPr>
     </w:lvl>
-    <w:lvl w:ilvl="1" w:tentative="1">
+    <w:lvl w:ilvl="1" w:tplc="632625AC" w:tentative="1">
       <w:start w:val="1"/>
       <w:numFmt w:val="lowerLetter"/>
       <w:lvlText w:val="%2."/>
@@ -7137,7 +7045,7 @@
         <w:ind w:left="2016" w:hanging="360"/>
       </w:pPr>
     </w:lvl>
-    <w:lvl w:ilvl="2" w:tentative="1">
+    <w:lvl w:ilvl="2" w:tplc="B9D6C640" w:tentative="1">
       <w:start w:val="1"/>
       <w:numFmt w:val="lowerRoman"/>
       <w:lvlText w:val="%3."/>
@@ -7149,7 +7057,7 @@
         <w:ind w:left="2736" w:hanging="180"/>
       </w:pPr>
     </w:lvl>
-    <w:lvl w:ilvl="3" w:tentative="1">
+    <w:lvl w:ilvl="3" w:tplc="2E362666" w:tentative="1">
       <w:start w:val="1"/>
       <w:numFmt w:val="decimal"/>
       <w:lvlText w:val="%4."/>
@@ -7161,7 +7069,7 @@
         <w:ind w:left="3456" w:hanging="360"/>
       </w:pPr>
     </w:lvl>
-    <w:lvl w:ilvl="4" w:tentative="1">
+    <w:lvl w:ilvl="4" w:tplc="604CCF2A" w:tentative="1">
       <w:start w:val="1"/>
       <w:numFmt w:val="lowerLetter"/>
       <w:lvlText w:val="%5."/>
@@ -7173,7 +7081,7 @@
         <w:ind w:left="4176" w:hanging="360"/>
       </w:pPr>
     </w:lvl>
-    <w:lvl w:ilvl="5" w:tentative="1">
+    <w:lvl w:ilvl="5" w:tplc="3AC2A96A" w:tentative="1">
       <w:start w:val="1"/>
       <w:numFmt w:val="lowerRoman"/>
       <w:lvlText w:val="%6."/>
@@ -7185,7 +7093,7 @@
         <w:ind w:left="4896" w:hanging="180"/>
       </w:pPr>
     </w:lvl>
-    <w:lvl w:ilvl="6" w:tentative="1">
+    <w:lvl w:ilvl="6" w:tplc="CD8AA3E2" w:tentative="1">
       <w:start w:val="1"/>
       <w:numFmt w:val="decimal"/>
       <w:lvlText w:val="%7."/>
@@ -7197,7 +7105,7 @@
         <w:ind w:left="5616" w:hanging="360"/>
       </w:pPr>
     </w:lvl>
-    <w:lvl w:ilvl="7" w:tentative="1">
+    <w:lvl w:ilvl="7" w:tplc="C720C1AC" w:tentative="1">
       <w:start w:val="1"/>
       <w:numFmt w:val="lowerLetter"/>
       <w:lvlText w:val="%8."/>
@@ -7209,7 +7117,7 @@
         <w:ind w:left="6336" w:hanging="360"/>
       </w:pPr>
     </w:lvl>
-    <w:lvl w:ilvl="8" w:tentative="1">
+    <w:lvl w:ilvl="8" w:tplc="790C2A98" w:tentative="1">
       <w:start w:val="1"/>
       <w:numFmt w:val="lowerRoman"/>
       <w:lvlText w:val="%9."/>
@@ -7339,7 +7247,7 @@
     <w:nsid w:val="067A1E20"/>
     <w:multiLevelType w:val="hybridMultilevel"/>
     <w:tmpl w:val="C50863EA"/>
-    <w:lvl w:ilvl="0">
+    <w:lvl w:ilvl="0" w:tplc="F27C2144">
       <w:start w:val="1"/>
       <w:numFmt w:val="bullet"/>
       <w:lvlText w:val="o"/>
@@ -7354,7 +7262,7 @@
         <w:rFonts w:ascii="Courier New" w:hAnsi="Courier New" w:hint="default"/>
       </w:rPr>
     </w:lvl>
-    <w:lvl w:ilvl="1" w:tentative="1">
+    <w:lvl w:ilvl="1" w:tplc="884C6AAE" w:tentative="1">
       <w:start w:val="1"/>
       <w:numFmt w:val="bullet"/>
       <w:lvlText w:val="o"/>
@@ -7369,7 +7277,7 @@
         <w:rFonts w:ascii="Courier New" w:hAnsi="Courier New" w:hint="default"/>
       </w:rPr>
     </w:lvl>
-    <w:lvl w:ilvl="2" w:tentative="1">
+    <w:lvl w:ilvl="2" w:tplc="FB70887A" w:tentative="1">
       <w:start w:val="1"/>
       <w:numFmt w:val="bullet"/>
       <w:lvlText w:val=""/>
@@ -7384,7 +7292,7 @@
         <w:rFonts w:ascii="Wingdings" w:hAnsi="Wingdings" w:hint="default"/>
       </w:rPr>
     </w:lvl>
-    <w:lvl w:ilvl="3" w:tentative="1">
+    <w:lvl w:ilvl="3" w:tplc="1B7A9596" w:tentative="1">
       <w:start w:val="1"/>
       <w:numFmt w:val="bullet"/>
       <w:lvlText w:val=""/>
@@ -7399,7 +7307,7 @@
         <w:rFonts w:ascii="Symbol" w:hAnsi="Symbol" w:hint="default"/>
       </w:rPr>
     </w:lvl>
-    <w:lvl w:ilvl="4" w:tentative="1">
+    <w:lvl w:ilvl="4" w:tplc="0B88DCC0" w:tentative="1">
       <w:start w:val="1"/>
       <w:numFmt w:val="bullet"/>
       <w:lvlText w:val="o"/>
@@ -7414,7 +7322,7 @@
         <w:rFonts w:ascii="Courier New" w:hAnsi="Courier New" w:hint="default"/>
       </w:rPr>
     </w:lvl>
-    <w:lvl w:ilvl="5" w:tentative="1">
+    <w:lvl w:ilvl="5" w:tplc="720C8F60" w:tentative="1">
       <w:start w:val="1"/>
       <w:numFmt w:val="bullet"/>
       <w:lvlText w:val=""/>
@@ -7429,7 +7337,7 @@
         <w:rFonts w:ascii="Wingdings" w:hAnsi="Wingdings" w:hint="default"/>
       </w:rPr>
     </w:lvl>
-    <w:lvl w:ilvl="6" w:tentative="1">
+    <w:lvl w:ilvl="6" w:tplc="E7C4D2C2" w:tentative="1">
       <w:start w:val="1"/>
       <w:numFmt w:val="bullet"/>
       <w:lvlText w:val=""/>
@@ -7444,7 +7352,7 @@
         <w:rFonts w:ascii="Symbol" w:hAnsi="Symbol" w:hint="default"/>
       </w:rPr>
     </w:lvl>
-    <w:lvl w:ilvl="7" w:tentative="1">
+    <w:lvl w:ilvl="7" w:tplc="123CD7BC" w:tentative="1">
       <w:start w:val="1"/>
       <w:numFmt w:val="bullet"/>
       <w:lvlText w:val="o"/>
@@ -7459,7 +7367,7 @@
         <w:rFonts w:ascii="Courier New" w:hAnsi="Courier New" w:hint="default"/>
       </w:rPr>
     </w:lvl>
-    <w:lvl w:ilvl="8" w:tentative="1">
+    <w:lvl w:ilvl="8" w:tplc="F1DC07DA" w:tentative="1">
       <w:start w:val="1"/>
       <w:numFmt w:val="bullet"/>
       <w:lvlText w:val=""/>
@@ -7903,7 +7811,7 @@
     <w:nsid w:val="17293ECA"/>
     <w:multiLevelType w:val="hybridMultilevel"/>
     <w:tmpl w:val="D0D620D8"/>
-    <w:lvl w:ilvl="0">
+    <w:lvl w:ilvl="0" w:tplc="BAC82BEA">
       <w:start w:val="1"/>
       <w:numFmt w:val="bullet"/>
       <w:pStyle w:val="Bullet1"/>
@@ -7919,7 +7827,7 @@
         <w:rFonts w:ascii="Symbol" w:hAnsi="Symbol" w:hint="default"/>
       </w:rPr>
     </w:lvl>
-    <w:lvl w:ilvl="1" w:tentative="1">
+    <w:lvl w:ilvl="1" w:tplc="0096F4E6" w:tentative="1">
       <w:start w:val="1"/>
       <w:numFmt w:val="bullet"/>
       <w:lvlText w:val="o"/>
@@ -7934,7 +7842,7 @@
         <w:rFonts w:ascii="Courier New" w:hAnsi="Courier New" w:hint="default"/>
       </w:rPr>
     </w:lvl>
-    <w:lvl w:ilvl="2" w:tentative="1">
+    <w:lvl w:ilvl="2" w:tplc="BF3608A8" w:tentative="1">
       <w:start w:val="1"/>
       <w:numFmt w:val="bullet"/>
       <w:lvlText w:val=""/>
@@ -7949,7 +7857,7 @@
         <w:rFonts w:ascii="Wingdings" w:hAnsi="Wingdings" w:hint="default"/>
       </w:rPr>
     </w:lvl>
-    <w:lvl w:ilvl="3" w:tentative="1">
+    <w:lvl w:ilvl="3" w:tplc="760054F0" w:tentative="1">
       <w:start w:val="1"/>
       <w:numFmt w:val="bullet"/>
       <w:lvlText w:val=""/>
@@ -7964,7 +7872,7 @@
         <w:rFonts w:ascii="Symbol" w:hAnsi="Symbol" w:hint="default"/>
       </w:rPr>
     </w:lvl>
-    <w:lvl w:ilvl="4" w:tentative="1">
+    <w:lvl w:ilvl="4" w:tplc="10A6F468" w:tentative="1">
       <w:start w:val="1"/>
       <w:numFmt w:val="bullet"/>
       <w:lvlText w:val="o"/>
@@ -7979,7 +7887,7 @@
         <w:rFonts w:ascii="Courier New" w:hAnsi="Courier New" w:hint="default"/>
       </w:rPr>
     </w:lvl>
-    <w:lvl w:ilvl="5" w:tentative="1">
+    <w:lvl w:ilvl="5" w:tplc="C9F2D3A4" w:tentative="1">
       <w:start w:val="1"/>
       <w:numFmt w:val="bullet"/>
       <w:lvlText w:val=""/>
@@ -7994,7 +7902,7 @@
         <w:rFonts w:ascii="Wingdings" w:hAnsi="Wingdings" w:hint="default"/>
       </w:rPr>
     </w:lvl>
-    <w:lvl w:ilvl="6" w:tentative="1">
+    <w:lvl w:ilvl="6" w:tplc="E8685BDC" w:tentative="1">
       <w:start w:val="1"/>
       <w:numFmt w:val="bullet"/>
       <w:lvlText w:val=""/>
@@ -8009,7 +7917,7 @@
         <w:rFonts w:ascii="Symbol" w:hAnsi="Symbol" w:hint="default"/>
       </w:rPr>
     </w:lvl>
-    <w:lvl w:ilvl="7" w:tentative="1">
+    <w:lvl w:ilvl="7" w:tplc="75D4A1BC" w:tentative="1">
       <w:start w:val="1"/>
       <w:numFmt w:val="bullet"/>
       <w:lvlText w:val="o"/>
@@ -8024,7 +7932,7 @@
         <w:rFonts w:ascii="Courier New" w:hAnsi="Courier New" w:hint="default"/>
       </w:rPr>
     </w:lvl>
-    <w:lvl w:ilvl="8" w:tentative="1">
+    <w:lvl w:ilvl="8" w:tplc="437C4DCA" w:tentative="1">
       <w:start w:val="1"/>
       <w:numFmt w:val="bullet"/>
       <w:lvlText w:val=""/>
@@ -8423,7 +8331,7 @@
     <w:nsid w:val="40872B80"/>
     <w:multiLevelType w:val="hybridMultilevel"/>
     <w:tmpl w:val="0A9451DA"/>
-    <w:lvl w:ilvl="0">
+    <w:lvl w:ilvl="0" w:tplc="62F0F8D4">
       <w:start w:val="1"/>
       <w:numFmt w:val="bullet"/>
       <w:lvlText w:val="•"/>
@@ -8438,7 +8346,7 @@
         <w:rFonts w:ascii="Tahoma" w:hAnsi="Tahoma" w:hint="default"/>
       </w:rPr>
     </w:lvl>
-    <w:lvl w:ilvl="1" w:tentative="1">
+    <w:lvl w:ilvl="1" w:tplc="9760DBA2" w:tentative="1">
       <w:start w:val="1"/>
       <w:numFmt w:val="bullet"/>
       <w:lvlText w:val="•"/>
@@ -8453,7 +8361,7 @@
         <w:rFonts w:ascii="Tahoma" w:hAnsi="Tahoma" w:hint="default"/>
       </w:rPr>
     </w:lvl>
-    <w:lvl w:ilvl="2" w:tentative="1">
+    <w:lvl w:ilvl="2" w:tplc="949A5D4A" w:tentative="1">
       <w:start w:val="1"/>
       <w:numFmt w:val="bullet"/>
       <w:lvlText w:val="•"/>
@@ -8468,7 +8376,7 @@
         <w:rFonts w:ascii="Tahoma" w:hAnsi="Tahoma" w:hint="default"/>
       </w:rPr>
     </w:lvl>
-    <w:lvl w:ilvl="3" w:tentative="1">
+    <w:lvl w:ilvl="3" w:tplc="6834EECA" w:tentative="1">
       <w:start w:val="1"/>
       <w:numFmt w:val="bullet"/>
       <w:lvlText w:val="•"/>
@@ -8483,7 +8391,7 @@
         <w:rFonts w:ascii="Tahoma" w:hAnsi="Tahoma" w:hint="default"/>
       </w:rPr>
     </w:lvl>
-    <w:lvl w:ilvl="4" w:tentative="1">
+    <w:lvl w:ilvl="4" w:tplc="658AD942" w:tentative="1">
       <w:start w:val="1"/>
       <w:numFmt w:val="bullet"/>
       <w:lvlText w:val="•"/>
@@ -8498,7 +8406,7 @@
         <w:rFonts w:ascii="Tahoma" w:hAnsi="Tahoma" w:hint="default"/>
       </w:rPr>
     </w:lvl>
-    <w:lvl w:ilvl="5" w:tentative="1">
+    <w:lvl w:ilvl="5" w:tplc="5296D184" w:tentative="1">
       <w:start w:val="1"/>
       <w:numFmt w:val="bullet"/>
       <w:lvlText w:val="•"/>
@@ -8513,7 +8421,7 @@
         <w:rFonts w:ascii="Tahoma" w:hAnsi="Tahoma" w:hint="default"/>
       </w:rPr>
     </w:lvl>
-    <w:lvl w:ilvl="6" w:tentative="1">
+    <w:lvl w:ilvl="6" w:tplc="4D4E042A" w:tentative="1">
       <w:start w:val="1"/>
       <w:numFmt w:val="bullet"/>
       <w:lvlText w:val="•"/>
@@ -8528,7 +8436,7 @@
         <w:rFonts w:ascii="Tahoma" w:hAnsi="Tahoma" w:hint="default"/>
       </w:rPr>
     </w:lvl>
-    <w:lvl w:ilvl="7" w:tentative="1">
+    <w:lvl w:ilvl="7" w:tplc="32508A3E" w:tentative="1">
       <w:start w:val="1"/>
       <w:numFmt w:val="bullet"/>
       <w:lvlText w:val="•"/>
@@ -8543,7 +8451,7 @@
         <w:rFonts w:ascii="Tahoma" w:hAnsi="Tahoma" w:hint="default"/>
       </w:rPr>
     </w:lvl>
-    <w:lvl w:ilvl="8" w:tentative="1">
+    <w:lvl w:ilvl="8" w:tplc="032874EC" w:tentative="1">
       <w:start w:val="1"/>
       <w:numFmt w:val="bullet"/>
       <w:lvlText w:val="•"/>
@@ -9857,7 +9765,7 @@
     <w:nsid w:val="6E53289F"/>
     <w:multiLevelType w:val="hybridMultilevel"/>
     <w:tmpl w:val="2DC06A1C"/>
-    <w:lvl w:ilvl="0">
+    <w:lvl w:ilvl="0" w:tplc="904EA716">
       <w:start w:val="1"/>
       <w:numFmt w:val="bullet"/>
       <w:lvlText w:val=""/>
@@ -9872,7 +9780,7 @@
         <w:rFonts w:ascii="Symbol" w:hAnsi="Symbol" w:hint="default"/>
       </w:rPr>
     </w:lvl>
-    <w:lvl w:ilvl="1" w:tentative="1">
+    <w:lvl w:ilvl="1" w:tplc="6F2AFAB8" w:tentative="1">
       <w:start w:val="1"/>
       <w:numFmt w:val="bullet"/>
       <w:lvlText w:val="o"/>
@@ -9887,7 +9795,7 @@
         <w:rFonts w:ascii="Courier New" w:hAnsi="Courier New" w:hint="default"/>
       </w:rPr>
     </w:lvl>
-    <w:lvl w:ilvl="2" w:tentative="1">
+    <w:lvl w:ilvl="2" w:tplc="F1D29CEE" w:tentative="1">
       <w:start w:val="1"/>
       <w:numFmt w:val="bullet"/>
       <w:lvlText w:val=""/>
@@ -9902,7 +9810,7 @@
         <w:rFonts w:ascii="Wingdings" w:hAnsi="Wingdings" w:hint="default"/>
       </w:rPr>
     </w:lvl>
-    <w:lvl w:ilvl="3" w:tentative="1">
+    <w:lvl w:ilvl="3" w:tplc="EA962190" w:tentative="1">
       <w:start w:val="1"/>
       <w:numFmt w:val="bullet"/>
       <w:lvlText w:val=""/>
@@ -9917,7 +9825,7 @@
         <w:rFonts w:ascii="Symbol" w:hAnsi="Symbol" w:hint="default"/>
       </w:rPr>
     </w:lvl>
-    <w:lvl w:ilvl="4" w:tentative="1">
+    <w:lvl w:ilvl="4" w:tplc="DB94528E" w:tentative="1">
       <w:start w:val="1"/>
       <w:numFmt w:val="bullet"/>
       <w:lvlText w:val="o"/>
@@ -9932,7 +9840,7 @@
         <w:rFonts w:ascii="Courier New" w:hAnsi="Courier New" w:hint="default"/>
       </w:rPr>
     </w:lvl>
-    <w:lvl w:ilvl="5" w:tentative="1">
+    <w:lvl w:ilvl="5" w:tplc="7ACEBB28" w:tentative="1">
       <w:start w:val="1"/>
       <w:numFmt w:val="bullet"/>
       <w:lvlText w:val=""/>
@@ -9947,7 +9855,7 @@
         <w:rFonts w:ascii="Wingdings" w:hAnsi="Wingdings" w:hint="default"/>
       </w:rPr>
     </w:lvl>
-    <w:lvl w:ilvl="6" w:tentative="1">
+    <w:lvl w:ilvl="6" w:tplc="72B86AE2" w:tentative="1">
       <w:start w:val="1"/>
       <w:numFmt w:val="bullet"/>
       <w:lvlText w:val=""/>
@@ -9962,7 +9870,7 @@
         <w:rFonts w:ascii="Symbol" w:hAnsi="Symbol" w:hint="default"/>
       </w:rPr>
     </w:lvl>
-    <w:lvl w:ilvl="7" w:tentative="1">
+    <w:lvl w:ilvl="7" w:tplc="FE10308C" w:tentative="1">
       <w:start w:val="1"/>
       <w:numFmt w:val="bullet"/>
       <w:lvlText w:val="o"/>
@@ -9977,7 +9885,7 @@
         <w:rFonts w:ascii="Courier New" w:hAnsi="Courier New" w:hint="default"/>
       </w:rPr>
     </w:lvl>
-    <w:lvl w:ilvl="8" w:tentative="1">
+    <w:lvl w:ilvl="8" w:tplc="C46AB02E" w:tentative="1">
       <w:start w:val="1"/>
       <w:numFmt w:val="bullet"/>
       <w:lvlText w:val=""/>
@@ -10419,6 +10327,50 @@
     <w:lsdException w:name="Subtitle" w:qFormat="1"/>
     <w:lsdException w:name="Strong" w:qFormat="1"/>
     <w:lsdException w:name="Emphasis" w:qFormat="1"/>
+    <w:lsdException w:name="Normal Table" w:semiHidden="1" w:unhideWhenUsed="1"/>
+    <w:lsdException w:name="Table Simple 1" w:semiHidden="1" w:unhideWhenUsed="1"/>
+    <w:lsdException w:name="Table Simple 2" w:semiHidden="1" w:unhideWhenUsed="1"/>
+    <w:lsdException w:name="Table Simple 3" w:semiHidden="1" w:unhideWhenUsed="1"/>
+    <w:lsdException w:name="Table Classic 1" w:semiHidden="1" w:unhideWhenUsed="1"/>
+    <w:lsdException w:name="Table Classic 2" w:semiHidden="1" w:unhideWhenUsed="1"/>
+    <w:lsdException w:name="Table Classic 3" w:semiHidden="1" w:unhideWhenUsed="1"/>
+    <w:lsdException w:name="Table Classic 4" w:semiHidden="1" w:unhideWhenUsed="1"/>
+    <w:lsdException w:name="Table Colorful 1" w:semiHidden="1" w:unhideWhenUsed="1"/>
+    <w:lsdException w:name="Table Colorful 2" w:semiHidden="1" w:unhideWhenUsed="1"/>
+    <w:lsdException w:name="Table Colorful 3" w:semiHidden="1" w:unhideWhenUsed="1"/>
+    <w:lsdException w:name="Table Columns 1" w:semiHidden="1" w:unhideWhenUsed="1"/>
+    <w:lsdException w:name="Table Columns 2" w:semiHidden="1" w:unhideWhenUsed="1"/>
+    <w:lsdException w:name="Table Columns 3" w:semiHidden="1" w:unhideWhenUsed="1"/>
+    <w:lsdException w:name="Table Columns 4" w:semiHidden="1" w:unhideWhenUsed="1"/>
+    <w:lsdException w:name="Table Columns 5" w:semiHidden="1" w:unhideWhenUsed="1"/>
+    <w:lsdException w:name="Table Grid 1" w:semiHidden="1" w:unhideWhenUsed="1"/>
+    <w:lsdException w:name="Table Grid 2" w:semiHidden="1" w:unhideWhenUsed="1"/>
+    <w:lsdException w:name="Table Grid 3" w:semiHidden="1" w:unhideWhenUsed="1"/>
+    <w:lsdException w:name="Table Grid 4" w:semiHidden="1" w:unhideWhenUsed="1"/>
+    <w:lsdException w:name="Table Grid 5" w:semiHidden="1" w:unhideWhenUsed="1"/>
+    <w:lsdException w:name="Table Grid 6" w:semiHidden="1" w:unhideWhenUsed="1"/>
+    <w:lsdException w:name="Table Grid 7" w:semiHidden="1" w:unhideWhenUsed="1"/>
+    <w:lsdException w:name="Table Grid 8" w:semiHidden="1" w:unhideWhenUsed="1"/>
+    <w:lsdException w:name="Table List 1" w:semiHidden="1" w:unhideWhenUsed="1"/>
+    <w:lsdException w:name="Table List 2" w:semiHidden="1" w:unhideWhenUsed="1"/>
+    <w:lsdException w:name="Table List 3" w:semiHidden="1" w:unhideWhenUsed="1"/>
+    <w:lsdException w:name="Table List 4" w:semiHidden="1" w:unhideWhenUsed="1"/>
+    <w:lsdException w:name="Table List 5" w:semiHidden="1" w:unhideWhenUsed="1"/>
+    <w:lsdException w:name="Table List 6" w:semiHidden="1" w:unhideWhenUsed="1"/>
+    <w:lsdException w:name="Table List 7" w:semiHidden="1" w:unhideWhenUsed="1"/>
+    <w:lsdException w:name="Table List 8" w:semiHidden="1" w:unhideWhenUsed="1"/>
+    <w:lsdException w:name="Table 3D effects 1" w:semiHidden="1" w:unhideWhenUsed="1"/>
+    <w:lsdException w:name="Table 3D effects 2" w:semiHidden="1" w:unhideWhenUsed="1"/>
+    <w:lsdException w:name="Table 3D effects 3" w:semiHidden="1" w:unhideWhenUsed="1"/>
+    <w:lsdException w:name="Table Contemporary" w:semiHidden="1" w:unhideWhenUsed="1"/>
+    <w:lsdException w:name="Table Elegant" w:semiHidden="1" w:unhideWhenUsed="1"/>
+    <w:lsdException w:name="Table Professional" w:semiHidden="1" w:unhideWhenUsed="1"/>
+    <w:lsdException w:name="Table Subtle 1" w:semiHidden="1" w:unhideWhenUsed="1"/>
+    <w:lsdException w:name="Table Subtle 2" w:semiHidden="1" w:unhideWhenUsed="1"/>
+    <w:lsdException w:name="Table Web 1" w:semiHidden="1" w:unhideWhenUsed="1"/>
+    <w:lsdException w:name="Table Web 2" w:semiHidden="1" w:unhideWhenUsed="1"/>
+    <w:lsdException w:name="Table Web 3" w:semiHidden="1" w:unhideWhenUsed="1"/>
+    <w:lsdException w:name="Table Theme" w:semiHidden="1" w:unhideWhenUsed="1"/>
     <w:lsdException w:name="Placeholder Text" w:semiHidden="1" w:uiPriority="99"/>
     <w:lsdException w:name="No Spacing" w:uiPriority="1" w:qFormat="1"/>
     <w:lsdException w:name="Light Shading" w:uiPriority="60"/>
@@ -10839,11 +10791,15 @@
   </w:style>
   <w:style w:type="character" w:default="1" w:styleId="DefaultParagraphFont">
     <w:name w:val="Default Paragraph Font"/>
+    <w:uiPriority w:val="1"/>
     <w:semiHidden/>
+    <w:unhideWhenUsed/>
   </w:style>
   <w:style w:type="table" w:default="1" w:styleId="TableNormal">
     <w:name w:val="Normal Table"/>
+    <w:uiPriority w:val="99"/>
     <w:semiHidden/>
+    <w:unhideWhenUsed/>
     <w:tblPr>
       <w:tblInd w:w="0" w:type="dxa"/>
       <w:tblCellMar>
@@ -10856,7 +10812,9 @@
   </w:style>
   <w:style w:type="numbering" w:default="1" w:styleId="NoList">
     <w:name w:val="No List"/>
+    <w:uiPriority w:val="99"/>
     <w:semiHidden/>
+    <w:unhideWhenUsed/>
   </w:style>
   <w:style w:type="character" w:styleId="Hyperlink">
     <w:name w:val="Hyperlink"/>
@@ -11634,8 +11592,8 @@
       </w:numPr>
       <w:tabs>
         <w:tab w:val="clear" w:pos="720"/>
-        <w:tab w:val="num" w:leader="none" w:pos="340"/>
-        <w:tab w:val="num" w:leader="none" w:pos="454"/>
+        <w:tab w:val="num" w:pos="340"/>
+        <w:tab w:val="num" w:pos="454"/>
       </w:tabs>
       <w:spacing w:before="0" w:after="0"/>
       <w:ind w:left="340" w:hanging="227"/>
@@ -12097,4 +12055,16 @@
     </a:ext>
   </a:extLst>
 </a:theme>
+</file>
+
+<file path=customXml/item1.xml><?xml version="1.0" encoding="utf-8"?>
+<b:Sources xmlns:b="http://schemas.openxmlformats.org/officeDocument/2006/bibliography" xmlns="http://schemas.openxmlformats.org/officeDocument/2006/bibliography" SelectedStyle="\APASixthEditionOfficeOnline.xsl" StyleName="APA" Version="6"/>
+</file>
+
+<file path=customXml/itemProps1.xml><?xml version="1.0" encoding="utf-8"?>
+<ds:datastoreItem xmlns:ds="http://schemas.openxmlformats.org/officeDocument/2006/customXml" ds:itemID="{91D473AA-7CD3-4753-9320-A90499068346}">
+  <ds:schemaRefs>
+    <ds:schemaRef ds:uri="http://schemas.openxmlformats.org/officeDocument/2006/bibliography"/>
+  </ds:schemaRefs>
+</ds:datastoreItem>
 </file>
</xml_diff>